<commit_message>
Fix : Fix Some Bugs
</commit_message>
<xml_diff>
--- a/writable/Surat-Tugas-2.docx
+++ b/writable/Surat-Tugas-2.docx
@@ -30,6 +30,7 @@
           <w:p>
             <w:pPr>
               <w:jc w:val="center"/>
+              <w:spacing w:after="0"/>
             </w:pPr>
             <w:r>
               <w:rPr>
@@ -52,10 +53,11 @@
           <w:p>
             <w:pPr>
               <w:jc w:val="center"/>
-            </w:pPr>
-            <w:r>
-              <w:rPr/>
-              <w:t xml:space="preserve">NOMOR: PW.01.05.11A.07.24.1831</w:t>
+              <w:spacing w:after="0"/>
+            </w:pPr>
+            <w:r>
+              <w:rPr/>
+              <w:t xml:space="preserve">NOMOR: PW.01.05.11A.07.24.183555</w:t>
             </w:r>
           </w:p>
         </w:tc>
@@ -110,7 +112,7 @@
             </w:pPr>
             <w:r>
               <w:rPr/>
-              <w:t xml:space="preserve">Bahwa dalam rangka melaksanakan kebijakan pengawasan di bidang obat dan makanan.</w:t>
+              <w:t xml:space="preserve">Bahwa dalam rangka melaksanakan kebijakan pengawasan   di bidang obat dan makanan.</w:t>
             </w:r>
           </w:p>
         </w:tc>
@@ -235,28 +237,31 @@
           <w:p>
             <w:pPr>
               <w:jc w:val="both"/>
-            </w:pPr>
-            <w:r>
-              <w:rPr/>
-              <w:t xml:space="preserve">1. Nama: Bagoes Lanang, S.Farm, Apt, M.Farm</w:t>
-            </w:r>
-          </w:p>
-          <w:p>
-            <w:pPr>
-              <w:jc w:val="both"/>
-            </w:pPr>
-            <w:r>
-              <w:rPr/>
-              <w:t xml:space="preserve">   NIP: 987654321</w:t>
-            </w:r>
-          </w:p>
-          <w:p>
-            <w:pPr>
-              <w:jc w:val="both"/>
-            </w:pPr>
-            <w:r>
-              <w:rPr/>
-              <w:t xml:space="preserve">   Pangkat/Gol: Penata Tk.I / Gol.III-d</w:t>
+              <w:spacing w:after="0"/>
+            </w:pPr>
+            <w:r>
+              <w:rPr/>
+              <w:t xml:space="preserve">1. Nama: Agus Salim, S.Farm, Apt, M.Farm</w:t>
+            </w:r>
+          </w:p>
+          <w:p>
+            <w:pPr>
+              <w:jc w:val="both"/>
+              <w:spacing w:after="0"/>
+            </w:pPr>
+            <w:r>
+              <w:rPr/>
+              <w:t xml:space="preserve">   NIP: 121203456</w:t>
+            </w:r>
+          </w:p>
+          <w:p>
+            <w:pPr>
+              <w:jc w:val="both"/>
+              <w:spacing w:after="0"/>
+            </w:pPr>
+            <w:r>
+              <w:rPr/>
+              <w:t xml:space="preserve">   Pangkat/Gol: Penata Tk.I / Gol.II-d</w:t>
             </w:r>
           </w:p>
           <w:p>
@@ -268,42 +273,6 @@
               <w:t xml:space="preserve">   Jabatan: Pengawas Farmasi dan Makanan Ahli Muda</w:t>
             </w:r>
           </w:p>
-          <w:p>
-            <w:pPr>
-              <w:jc w:val="both"/>
-            </w:pPr>
-            <w:r>
-              <w:rPr/>
-              <w:t xml:space="preserve">2. Nama: Agus Salim, S.Farm, Apt, M.Farm - edit2</w:t>
-            </w:r>
-          </w:p>
-          <w:p>
-            <w:pPr>
-              <w:jc w:val="both"/>
-            </w:pPr>
-            <w:r>
-              <w:rPr/>
-              <w:t xml:space="preserve">   NIP: 121203456</w:t>
-            </w:r>
-          </w:p>
-          <w:p>
-            <w:pPr>
-              <w:jc w:val="both"/>
-            </w:pPr>
-            <w:r>
-              <w:rPr/>
-              <w:t xml:space="preserve">   Pangkat/Gol: Penata Tk.I / Gol.II-d</w:t>
-            </w:r>
-          </w:p>
-          <w:p>
-            <w:pPr>
-              <w:jc w:val="both"/>
-            </w:pPr>
-            <w:r>
-              <w:rPr/>
-              <w:t xml:space="preserve">   Jabatan: Pengawas Farmasi dan Makanan Ahli Muda</w:t>
-            </w:r>
-          </w:p>
         </w:tc>
       </w:tr>
       <w:tr>
@@ -342,24 +311,27 @@
           <w:p>
             <w:pPr>
               <w:jc w:val="both"/>
-            </w:pPr>
-            <w:r>
-              <w:rPr/>
-              <w:t xml:space="preserve">1. Sebagai: Sebagai Narasumber kegiatan pelatihan yang diadakan oleh UPT Pelatihan Pertanian Dinas Pertanian dan Ketahanan Pangan Provinsi Jawa Timur berjudul "Pelatihan Pengolahan Tanaman Pangan dan Holtikultura Bagi KWT Angkatan I"</w:t>
-            </w:r>
-          </w:p>
-          <w:p>
-            <w:pPr>
-              <w:jc w:val="both"/>
-            </w:pPr>
-            <w:r>
-              <w:rPr/>
-              <w:t xml:space="preserve">2. Waktu: Senin - Rabu, 09 - 11 Desember 2024</w:t>
-            </w:r>
-          </w:p>
-          <w:p>
-            <w:pPr>
-              <w:jc w:val="both"/>
+              <w:spacing w:after="0"/>
+            </w:pPr>
+            <w:r>
+              <w:rPr/>
+              <w:t xml:space="preserve">1. Sebagai: sfsfdsdf</w:t>
+            </w:r>
+          </w:p>
+          <w:p>
+            <w:pPr>
+              <w:jc w:val="both"/>
+              <w:spacing w:after="0"/>
+            </w:pPr>
+            <w:r>
+              <w:rPr/>
+              <w:t xml:space="preserve">2. Waktu: Minggu - Selasa, 22 - 24 Desember 2024</w:t>
+            </w:r>
+          </w:p>
+          <w:p>
+            <w:pPr>
+              <w:jc w:val="both"/>
+              <w:spacing w:after="0"/>
             </w:pPr>
             <w:r>
               <w:rPr/>
@@ -400,13 +372,14 @@
           <w:p>
             <w:pPr>
               <w:jc w:val="right"/>
+              <w:spacing w:after="0"/>
             </w:pPr>
             <w:r>
               <w:rPr>
                 <w:sz w:val="24"/>
                 <w:szCs w:val="24"/>
               </w:rPr>
-              <w:t xml:space="preserve">Surabaya, 08 December 2024</w:t>
+              <w:t xml:space="preserve">Surabaya, 21 December 2024</w:t>
             </w:r>
           </w:p>
         </w:tc>
@@ -422,13 +395,14 @@
           <w:p>
             <w:pPr>
               <w:jc w:val="right"/>
+              <w:spacing w:after="0"/>
             </w:pPr>
             <w:r>
               <w:rPr>
                 <w:sz w:val="24"/>
                 <w:szCs w:val="24"/>
               </w:rPr>
-              <w:t xml:space="preserve">Pengawas Farmasi dan Makanan Ahli Madya</w:t>
+              <w:t xml:space="preserve">Plt. Kepala Balai Besar POM di Surabaya</w:t>
             </w:r>
           </w:p>
         </w:tc>
@@ -457,6 +431,7 @@
           <w:p>
             <w:pPr>
               <w:jc w:val="right"/>
+              <w:spacing w:after="0"/>
             </w:pPr>
             <w:r>
               <w:rPr>
@@ -470,10 +445,29 @@
       </w:tr>
     </w:tbl>
     <w:p>
-      <w:pPr/>
+      <w:pPr>
+        <w:jc w:val="center"/>
+      </w:pPr>
       <w:r>
-        <w:rPr/>
-        <w:t xml:space="preserve">Petugas tidak diperkenankan menerima gratifikasi dalam bentuk apapun.</w:t>
+        <w:pict>
+          <v:shape type="#_x0000_t0202" style="width:452pt; height:40pt; margin-left:0pt; margin-top:0pt; mso-position-horizontal:left; mso-position-vertical:top; mso-position-horizontal-relative:char; mso-position-vertical-relative:line;">
+            <w10:wrap type="inline"/>
+            <v:stroke weight="1pt" color="000000"/>
+            <v:textbox>
+              <w:txbxContent>
+                <w:p>
+                  <w:pPr>
+                    <w:spacing w:line="240" w:lineRule="auto"/>
+                  </w:pPr>
+                  <w:r>
+                    <w:rPr/>
+                    <w:t xml:space="preserve">Petugas tidak diperkenankan menerima gratifikasi dalam bentuk apapun.</w:t>
+                  </w:r>
+                </w:p>
+              </w:txbxContent>
+            </v:textbox>
+          </v:shape>
+        </w:pict>
       </w:r>
     </w:p>
     <w:sectPr>

</xml_diff>